<commit_message>
end of report (the English version)
</commit_message>
<xml_diff>
--- a/report_poisson_analysis.docx
+++ b/report_poisson_analysis.docx
@@ -5,7 +5,7 @@
     <w:p>
       <w:pPr>
         <w:pStyle w:val="Normal"/>
-        <w:jc w:val="both"/>
+        <w:jc w:val="center"/>
         <w:rPr/>
       </w:pPr>
       <w:r>
@@ -104,6 +104,17 @@
       </w:pPr>
       <w:r>
         <w:rPr/>
+        <w:t xml:space="preserve">The regression coefficients are the same for the Poisson and quasipoisson models. Only the standard errors were adjusted in the quasipoisson model because of the overdispersion (table 1) (Kabacoff 2015).   </w:t>
+      </w:r>
+    </w:p>
+    <w:p>
+      <w:pPr>
+        <w:pStyle w:val="Normal"/>
+        <w:jc w:val="both"/>
+        <w:rPr/>
+      </w:pPr>
+      <w:r>
+        <w:rPr/>
         <w:t xml:space="preserve">The quasipoisson model and the negative binomial model behave both more or less the same in the diagnosis plots. The plots showing the predicted values and the observed values along the slope range for both models (quasipoisson and negative binomial) indicate a better fit for the negative binomial model with the prior information from our technical stuff (Pasca C) that the beaver dams occur mainly in the 0 to 1 terrain slope and cease to apper from a 5 degree terrain slope upwards. This information will be further used in the Bayesian analysis presented at the end of the report.  </w:t>
       </w:r>
     </w:p>
@@ -125,38 +136,6 @@
       </w:pPr>
       <w:r>
         <w:rPr/>
-        <w:t>Table 1: coefficients of the models, standard errors of coeff., P-values</w:t>
-      </w:r>
-    </w:p>
-    <w:p>
-      <w:pPr>
-        <w:pStyle w:val="Normal"/>
-        <w:jc w:val="both"/>
-        <w:rPr/>
-      </w:pPr>
-      <w:r>
-        <w:rPr/>
-        <w:t>Plots: plots showing the predicted values and the observed values along the slope range for both models (quasipoisson and negative binomial)</w:t>
-      </w:r>
-    </w:p>
-    <w:p>
-      <w:pPr>
-        <w:pStyle w:val="Normal"/>
-        <w:jc w:val="both"/>
-        <w:rPr/>
-      </w:pPr>
-      <w:r>
-        <w:rPr/>
-      </w:r>
-    </w:p>
-    <w:p>
-      <w:pPr>
-        <w:pStyle w:val="Normal"/>
-        <w:jc w:val="both"/>
-        <w:rPr/>
-      </w:pPr>
-      <w:r>
-        <w:rPr/>
         <w:t xml:space="preserve">Interpretation of the regression coefficients for the negative binomial model: for 0 terrain slope we have about 114 beaver dams (the intercept in this case brings an important amount of information). The GLM indicates that for each unit increase in terrain slope we have a decrease in the log number of dams of about 0.262. </w:t>
       </w:r>
     </w:p>
@@ -199,6 +178,1157 @@
       </w:pPr>
       <w:r>
         <w:rPr/>
+      </w:r>
+    </w:p>
+    <w:p>
+      <w:pPr>
+        <w:pStyle w:val="Normal"/>
+        <w:jc w:val="both"/>
+        <w:rPr/>
+      </w:pPr>
+      <w:r>
+        <w:rPr/>
+      </w:r>
+    </w:p>
+    <w:p>
+      <w:pPr>
+        <w:pStyle w:val="Normal"/>
+        <w:jc w:val="both"/>
+        <w:rPr/>
+      </w:pPr>
+      <w:r>
+        <w:rPr/>
+      </w:r>
+    </w:p>
+    <w:p>
+      <w:pPr>
+        <w:pStyle w:val="Normal"/>
+        <w:jc w:val="both"/>
+        <w:rPr/>
+      </w:pPr>
+      <w:r>
+        <w:rPr/>
+      </w:r>
+    </w:p>
+    <w:p>
+      <w:pPr>
+        <w:pStyle w:val="Normal"/>
+        <w:jc w:val="both"/>
+        <w:rPr/>
+      </w:pPr>
+      <w:r>
+        <w:rPr/>
+        <w:t xml:space="preserve">Table 1: </w:t>
+      </w:r>
+      <w:r>
+        <w:rPr/>
+        <w:t xml:space="preserve">Regression </w:t>
+      </w:r>
+      <w:r>
+        <w:rPr/>
+        <w:t xml:space="preserve">coefficients, standard errors </w:t>
+      </w:r>
+      <w:r>
+        <w:rPr/>
+        <w:t>and</w:t>
+      </w:r>
+      <w:r>
+        <w:rPr/>
+        <w:t xml:space="preserve"> P-values </w:t>
+      </w:r>
+      <w:r>
+        <w:rPr/>
+        <w:t>of regression coefficients</w:t>
+      </w:r>
+      <w:r>
+        <w:rPr/>
+        <w:t xml:space="preserve"> </w:t>
+      </w:r>
+    </w:p>
+    <w:p>
+      <w:pPr>
+        <w:pStyle w:val="Normal"/>
+        <w:jc w:val="both"/>
+        <w:rPr/>
+      </w:pPr>
+      <w:r>
+        <w:rPr/>
+      </w:r>
+    </w:p>
+    <w:p>
+      <w:pPr>
+        <w:pStyle w:val="Normal"/>
+        <w:jc w:val="both"/>
+        <w:rPr/>
+      </w:pPr>
+      <w:r>
+        <w:rPr/>
+      </w:r>
+    </w:p>
+    <w:tbl>
+      <w:tblPr>
+        <w:tblStyle w:val="Tabellengitternetz"/>
+        <w:tblW w:w="8280" w:type="dxa"/>
+        <w:jc w:val="left"/>
+        <w:tblInd w:w="-5" w:type="dxa"/>
+        <w:tblBorders/>
+        <w:tblCellMar>
+          <w:top w:w="0" w:type="dxa"/>
+          <w:left w:w="103" w:type="dxa"/>
+          <w:bottom w:w="0" w:type="dxa"/>
+          <w:right w:w="108" w:type="dxa"/>
+        </w:tblCellMar>
+        <w:tblLook w:val="04a0"/>
+      </w:tblPr>
+      <w:tblGrid>
+        <w:gridCol w:w="1890"/>
+        <w:gridCol w:w="1710"/>
+        <w:gridCol w:w="2350"/>
+        <w:gridCol w:w="2330"/>
+      </w:tblGrid>
+      <w:tr>
+        <w:trPr>
+          <w:trHeight w:val="360" w:hRule="atLeast"/>
+        </w:trPr>
+        <w:tc>
+          <w:tcPr>
+            <w:tcW w:w="1890" w:type="dxa"/>
+            <w:tcBorders/>
+            <w:shd w:fill="auto" w:val="clear"/>
+          </w:tcPr>
+          <w:p>
+            <w:pPr>
+              <w:pStyle w:val="Normal"/>
+              <w:spacing w:before="0" w:after="0"/>
+              <w:jc w:val="both"/>
+              <w:rPr/>
+            </w:pPr>
+            <w:r>
+              <w:rPr/>
+              <w:t xml:space="preserve"> </w:t>
+            </w:r>
+            <w:r>
+              <w:rPr/>
+              <w:t>GLM</w:t>
+            </w:r>
+          </w:p>
+        </w:tc>
+        <w:tc>
+          <w:tcPr>
+            <w:tcW w:w="1710" w:type="dxa"/>
+            <w:tcBorders/>
+            <w:shd w:fill="auto" w:val="clear"/>
+          </w:tcPr>
+          <w:p>
+            <w:pPr>
+              <w:pStyle w:val="Normal"/>
+              <w:spacing w:before="0" w:after="0"/>
+              <w:jc w:val="both"/>
+              <w:rPr/>
+            </w:pPr>
+            <w:r>
+              <w:rPr/>
+              <w:t>Regr. c</w:t>
+            </w:r>
+            <w:r>
+              <w:rPr/>
+              <w:t>oef.</w:t>
+            </w:r>
+          </w:p>
+          <w:p>
+            <w:pPr>
+              <w:pStyle w:val="Normal"/>
+              <w:spacing w:before="0" w:after="0"/>
+              <w:jc w:val="both"/>
+              <w:rPr/>
+            </w:pPr>
+            <w:r>
+              <w:rPr/>
+              <w:t>Inter</w:t>
+            </w:r>
+            <w:r>
+              <w:rPr/>
+              <w:t>cept</w:t>
+            </w:r>
+          </w:p>
+          <w:p>
+            <w:pPr>
+              <w:pStyle w:val="Normal"/>
+              <w:spacing w:before="0" w:after="0"/>
+              <w:jc w:val="both"/>
+              <w:rPr/>
+            </w:pPr>
+            <w:r>
+              <w:rPr/>
+              <w:t>Terrain slope</w:t>
+            </w:r>
+          </w:p>
+        </w:tc>
+        <w:tc>
+          <w:tcPr>
+            <w:tcW w:w="2350" w:type="dxa"/>
+            <w:tcBorders/>
+            <w:shd w:fill="auto" w:val="clear"/>
+          </w:tcPr>
+          <w:p>
+            <w:pPr>
+              <w:pStyle w:val="Normal"/>
+              <w:spacing w:before="0" w:after="0"/>
+              <w:jc w:val="both"/>
+              <w:rPr/>
+            </w:pPr>
+            <w:r>
+              <w:rPr/>
+              <w:t>SE</w:t>
+            </w:r>
+          </w:p>
+          <w:p>
+            <w:pPr>
+              <w:pStyle w:val="Normal"/>
+              <w:spacing w:before="0" w:after="0"/>
+              <w:jc w:val="both"/>
+              <w:rPr/>
+            </w:pPr>
+            <w:r>
+              <w:rPr/>
+              <w:t>Inte</w:t>
+            </w:r>
+            <w:r>
+              <w:rPr/>
+              <w:t>rcept</w:t>
+            </w:r>
+          </w:p>
+          <w:p>
+            <w:pPr>
+              <w:pStyle w:val="Normal"/>
+              <w:spacing w:before="0" w:after="0"/>
+              <w:jc w:val="both"/>
+              <w:rPr/>
+            </w:pPr>
+            <w:r>
+              <w:rPr/>
+              <w:t>Terrain slope</w:t>
+            </w:r>
+          </w:p>
+        </w:tc>
+        <w:tc>
+          <w:tcPr>
+            <w:tcW w:w="2330" w:type="dxa"/>
+            <w:tcBorders/>
+            <w:shd w:fill="auto" w:val="clear"/>
+          </w:tcPr>
+          <w:p>
+            <w:pPr>
+              <w:pStyle w:val="Normal"/>
+              <w:spacing w:before="0" w:after="0"/>
+              <w:jc w:val="both"/>
+              <w:rPr/>
+            </w:pPr>
+            <w:r>
+              <w:rPr/>
+              <w:t xml:space="preserve"> </w:t>
+            </w:r>
+            <w:r>
+              <w:rPr/>
+              <w:t>P-values</w:t>
+            </w:r>
+          </w:p>
+          <w:p>
+            <w:pPr>
+              <w:pStyle w:val="Normal"/>
+              <w:spacing w:before="0" w:after="0"/>
+              <w:jc w:val="both"/>
+              <w:rPr/>
+            </w:pPr>
+            <w:r>
+              <w:rPr/>
+              <w:t>Intercept</w:t>
+            </w:r>
+          </w:p>
+          <w:p>
+            <w:pPr>
+              <w:pStyle w:val="Normal"/>
+              <w:spacing w:before="0" w:after="0"/>
+              <w:jc w:val="both"/>
+              <w:rPr/>
+            </w:pPr>
+            <w:r>
+              <w:rPr/>
+              <w:t>Terrain slope</w:t>
+            </w:r>
+          </w:p>
+        </w:tc>
+      </w:tr>
+      <w:tr>
+        <w:trPr>
+          <w:trHeight w:val="360" w:hRule="atLeast"/>
+        </w:trPr>
+        <w:tc>
+          <w:tcPr>
+            <w:tcW w:w="1890" w:type="dxa"/>
+            <w:tcBorders/>
+            <w:shd w:fill="auto" w:val="clear"/>
+          </w:tcPr>
+          <w:p>
+            <w:pPr>
+              <w:pStyle w:val="Normal"/>
+              <w:spacing w:before="0" w:after="0"/>
+              <w:jc w:val="both"/>
+              <w:rPr/>
+            </w:pPr>
+            <w:r>
+              <w:rPr/>
+              <w:t>Poisson</w:t>
+            </w:r>
+          </w:p>
+        </w:tc>
+        <w:tc>
+          <w:tcPr>
+            <w:tcW w:w="1710" w:type="dxa"/>
+            <w:tcBorders/>
+            <w:shd w:fill="auto" w:val="clear"/>
+          </w:tcPr>
+          <w:p>
+            <w:pPr>
+              <w:pStyle w:val="Normal"/>
+              <w:spacing w:before="0" w:after="0"/>
+              <w:jc w:val="both"/>
+              <w:rPr/>
+            </w:pPr>
+            <w:r>
+              <w:rPr/>
+              <w:t>4.65870</w:t>
+            </w:r>
+          </w:p>
+          <w:p>
+            <w:pPr>
+              <w:pStyle w:val="Normal"/>
+              <w:spacing w:before="0" w:after="0"/>
+              <w:jc w:val="both"/>
+              <w:rPr/>
+            </w:pPr>
+            <w:r>
+              <w:rPr/>
+              <w:t>-0.23143</w:t>
+            </w:r>
+          </w:p>
+        </w:tc>
+        <w:tc>
+          <w:tcPr>
+            <w:tcW w:w="2350" w:type="dxa"/>
+            <w:tcBorders/>
+            <w:shd w:fill="auto" w:val="clear"/>
+          </w:tcPr>
+          <w:p>
+            <w:pPr>
+              <w:pStyle w:val="Normal"/>
+              <w:spacing w:before="0" w:after="0"/>
+              <w:jc w:val="both"/>
+              <w:rPr/>
+            </w:pPr>
+            <w:r>
+              <w:rPr/>
+              <w:t>0.06195</w:t>
+            </w:r>
+          </w:p>
+          <w:p>
+            <w:pPr>
+              <w:pStyle w:val="Normal"/>
+              <w:spacing w:before="0" w:after="0"/>
+              <w:jc w:val="both"/>
+              <w:rPr/>
+            </w:pPr>
+            <w:r>
+              <w:rPr/>
+              <w:t>0.01234</w:t>
+            </w:r>
+          </w:p>
+        </w:tc>
+        <w:tc>
+          <w:tcPr>
+            <w:tcW w:w="2330" w:type="dxa"/>
+            <w:tcBorders/>
+            <w:shd w:fill="auto" w:val="clear"/>
+          </w:tcPr>
+          <w:p>
+            <w:pPr>
+              <w:pStyle w:val="Normal"/>
+              <w:spacing w:before="0" w:after="0"/>
+              <w:jc w:val="both"/>
+              <w:rPr/>
+            </w:pPr>
+            <w:r>
+              <w:rPr/>
+              <w:t>&lt;0.001</w:t>
+            </w:r>
+          </w:p>
+          <w:p>
+            <w:pPr>
+              <w:pStyle w:val="Normal"/>
+              <w:spacing w:before="0" w:after="0"/>
+              <w:jc w:val="both"/>
+              <w:rPr/>
+            </w:pPr>
+            <w:r>
+              <w:rPr/>
+              <w:t>&lt;0.001</w:t>
+            </w:r>
+          </w:p>
+        </w:tc>
+      </w:tr>
+      <w:tr>
+        <w:trPr>
+          <w:trHeight w:val="360" w:hRule="atLeast"/>
+        </w:trPr>
+        <w:tc>
+          <w:tcPr>
+            <w:tcW w:w="1890" w:type="dxa"/>
+            <w:tcBorders/>
+            <w:shd w:fill="auto" w:val="clear"/>
+          </w:tcPr>
+          <w:p>
+            <w:pPr>
+              <w:pStyle w:val="Normal"/>
+              <w:spacing w:before="0" w:after="0"/>
+              <w:jc w:val="both"/>
+              <w:rPr/>
+            </w:pPr>
+            <w:r>
+              <w:rPr/>
+              <w:t>Quasipoisson</w:t>
+            </w:r>
+          </w:p>
+        </w:tc>
+        <w:tc>
+          <w:tcPr>
+            <w:tcW w:w="1710" w:type="dxa"/>
+            <w:tcBorders/>
+            <w:shd w:fill="auto" w:val="clear"/>
+          </w:tcPr>
+          <w:p>
+            <w:pPr>
+              <w:pStyle w:val="Normal"/>
+              <w:spacing w:before="0" w:after="0"/>
+              <w:jc w:val="both"/>
+              <w:rPr/>
+            </w:pPr>
+            <w:r>
+              <w:rPr/>
+              <w:t>4.65870</w:t>
+            </w:r>
+          </w:p>
+          <w:p>
+            <w:pPr>
+              <w:pStyle w:val="Normal"/>
+              <w:spacing w:before="0" w:after="0"/>
+              <w:jc w:val="both"/>
+              <w:rPr/>
+            </w:pPr>
+            <w:r>
+              <w:rPr/>
+              <w:t>-0.23143</w:t>
+            </w:r>
+          </w:p>
+        </w:tc>
+        <w:tc>
+          <w:tcPr>
+            <w:tcW w:w="2350" w:type="dxa"/>
+            <w:tcBorders/>
+            <w:shd w:fill="auto" w:val="clear"/>
+          </w:tcPr>
+          <w:p>
+            <w:pPr>
+              <w:pStyle w:val="Normal"/>
+              <w:spacing w:before="0" w:after="0"/>
+              <w:jc w:val="both"/>
+              <w:rPr/>
+            </w:pPr>
+            <w:r>
+              <w:rPr/>
+              <w:t>0.24933</w:t>
+            </w:r>
+          </w:p>
+          <w:p>
+            <w:pPr>
+              <w:pStyle w:val="Normal"/>
+              <w:spacing w:before="0" w:after="0"/>
+              <w:jc w:val="both"/>
+              <w:rPr/>
+            </w:pPr>
+            <w:r>
+              <w:rPr/>
+              <w:t>0.04965</w:t>
+            </w:r>
+          </w:p>
+        </w:tc>
+        <w:tc>
+          <w:tcPr>
+            <w:tcW w:w="2330" w:type="dxa"/>
+            <w:tcBorders/>
+            <w:shd w:fill="auto" w:val="clear"/>
+          </w:tcPr>
+          <w:p>
+            <w:pPr>
+              <w:pStyle w:val="Normal"/>
+              <w:spacing w:before="0" w:after="0"/>
+              <w:jc w:val="both"/>
+              <w:rPr/>
+            </w:pPr>
+            <w:r>
+              <w:rPr/>
+              <w:t>&lt;0.001</w:t>
+            </w:r>
+          </w:p>
+          <w:p>
+            <w:pPr>
+              <w:pStyle w:val="Normal"/>
+              <w:spacing w:before="0" w:after="0"/>
+              <w:jc w:val="both"/>
+              <w:rPr/>
+            </w:pPr>
+            <w:r>
+              <w:rPr/>
+              <w:t>&lt;0.001</w:t>
+            </w:r>
+          </w:p>
+        </w:tc>
+      </w:tr>
+      <w:tr>
+        <w:trPr>
+          <w:trHeight w:val="606" w:hRule="atLeast"/>
+        </w:trPr>
+        <w:tc>
+          <w:tcPr>
+            <w:tcW w:w="1890" w:type="dxa"/>
+            <w:tcBorders/>
+            <w:shd w:fill="auto" w:val="clear"/>
+          </w:tcPr>
+          <w:p>
+            <w:pPr>
+              <w:pStyle w:val="Normal"/>
+              <w:spacing w:before="0" w:after="0"/>
+              <w:jc w:val="both"/>
+              <w:rPr/>
+            </w:pPr>
+            <w:r>
+              <w:rPr/>
+              <w:t>Negativ binomial</w:t>
+            </w:r>
+            <w:r>
+              <w:rPr>
+                <w:lang w:val="ro-RO"/>
+              </w:rPr>
+              <w:t>ă</w:t>
+            </w:r>
+          </w:p>
+        </w:tc>
+        <w:tc>
+          <w:tcPr>
+            <w:tcW w:w="1710" w:type="dxa"/>
+            <w:tcBorders/>
+            <w:shd w:fill="auto" w:val="clear"/>
+          </w:tcPr>
+          <w:p>
+            <w:pPr>
+              <w:pStyle w:val="Normal"/>
+              <w:spacing w:before="0" w:after="0"/>
+              <w:jc w:val="both"/>
+              <w:rPr/>
+            </w:pPr>
+            <w:r>
+              <w:rPr/>
+              <w:t>4.74121</w:t>
+            </w:r>
+          </w:p>
+          <w:p>
+            <w:pPr>
+              <w:pStyle w:val="Normal"/>
+              <w:spacing w:before="0" w:after="0"/>
+              <w:jc w:val="both"/>
+              <w:rPr/>
+            </w:pPr>
+            <w:r>
+              <w:rPr/>
+              <w:t>-0.26201</w:t>
+            </w:r>
+          </w:p>
+        </w:tc>
+        <w:tc>
+          <w:tcPr>
+            <w:tcW w:w="2350" w:type="dxa"/>
+            <w:tcBorders/>
+            <w:shd w:fill="auto" w:val="clear"/>
+          </w:tcPr>
+          <w:p>
+            <w:pPr>
+              <w:pStyle w:val="Normal"/>
+              <w:spacing w:before="0" w:after="0"/>
+              <w:jc w:val="both"/>
+              <w:rPr/>
+            </w:pPr>
+            <w:r>
+              <w:rPr/>
+              <w:t>0.35242</w:t>
+            </w:r>
+          </w:p>
+          <w:p>
+            <w:pPr>
+              <w:pStyle w:val="Normal"/>
+              <w:spacing w:before="0" w:after="0"/>
+              <w:jc w:val="both"/>
+              <w:rPr/>
+            </w:pPr>
+            <w:r>
+              <w:rPr/>
+              <w:t>0.03771</w:t>
+            </w:r>
+          </w:p>
+        </w:tc>
+        <w:tc>
+          <w:tcPr>
+            <w:tcW w:w="2330" w:type="dxa"/>
+            <w:tcBorders/>
+            <w:shd w:fill="auto" w:val="clear"/>
+          </w:tcPr>
+          <w:p>
+            <w:pPr>
+              <w:pStyle w:val="Normal"/>
+              <w:spacing w:before="0" w:after="0"/>
+              <w:jc w:val="both"/>
+              <w:rPr/>
+            </w:pPr>
+            <w:r>
+              <w:rPr/>
+              <w:t>&lt;0.001</w:t>
+            </w:r>
+          </w:p>
+          <w:p>
+            <w:pPr>
+              <w:pStyle w:val="Normal"/>
+              <w:spacing w:before="0" w:after="0"/>
+              <w:jc w:val="both"/>
+              <w:rPr/>
+            </w:pPr>
+            <w:r>
+              <w:rPr/>
+              <w:t>&lt;0.001</w:t>
+            </w:r>
+          </w:p>
+        </w:tc>
+      </w:tr>
+    </w:tbl>
+    <w:p>
+      <w:pPr>
+        <w:pStyle w:val="Normal"/>
+        <w:jc w:val="both"/>
+        <w:rPr/>
+      </w:pPr>
+      <w:r>
+        <w:rPr/>
+      </w:r>
+    </w:p>
+    <w:p>
+      <w:pPr>
+        <w:pStyle w:val="Normal"/>
+        <w:jc w:val="both"/>
+        <w:rPr/>
+      </w:pPr>
+      <w:r>
+        <w:rPr/>
+      </w:r>
+    </w:p>
+    <w:p>
+      <w:pPr>
+        <w:pStyle w:val="Normal"/>
+        <w:jc w:val="both"/>
+        <w:rPr/>
+      </w:pPr>
+      <w:r>
+        <w:rPr/>
+      </w:r>
+      <w:r>
+        <mc:AlternateContent>
+          <mc:Choice Requires="wps">
+            <w:drawing>
+              <wp:anchor behindDoc="0" distT="0" distB="0" distL="0" distR="0" simplePos="0" locked="0" layoutInCell="1" allowOverlap="1" relativeHeight="2">
+                <wp:simplePos x="0" y="0"/>
+                <wp:positionH relativeFrom="column">
+                  <wp:align>center</wp:align>
+                </wp:positionH>
+                <wp:positionV relativeFrom="paragraph">
+                  <wp:posOffset>635</wp:posOffset>
+                </wp:positionV>
+                <wp:extent cx="6332220" cy="5201285"/>
+                <wp:effectExtent l="0" t="0" r="0" b="0"/>
+                <wp:wrapSquare wrapText="largest"/>
+                <wp:docPr id="1" name="Frame1"/>
+                <a:graphic xmlns:a="http://schemas.openxmlformats.org/drawingml/2006/main">
+                  <a:graphicData uri="http://schemas.microsoft.com/office/word/2010/wordprocessingShape">
+                    <wps:wsp>
+                      <wps:cNvSpPr txBox="1"/>
+                      <wps:spPr>
+                        <a:xfrm>
+                          <a:off x="0" y="0"/>
+                          <a:ext cx="6332220" cy="5201285"/>
+                        </a:xfrm>
+                        <a:prstGeom prst="rect"/>
+                      </wps:spPr>
+                      <wps:txbx>
+                        <w:txbxContent>
+                          <w:p>
+                            <w:pPr>
+                              <w:pStyle w:val="Fig"/>
+                              <w:spacing w:before="120" w:after="120"/>
+                              <w:rPr/>
+                            </w:pPr>
+                            <w:r>
+                              <w:rPr/>
+                              <w:drawing>
+                                <wp:inline distT="0" distB="0" distL="0" distR="0">
+                                  <wp:extent cx="6332220" cy="4949825"/>
+                                  <wp:effectExtent l="0" t="0" r="0" b="0"/>
+                                  <wp:docPr id="2" name="Image1" descr=""/>
+                                  <wp:cNvGraphicFramePr>
+                                    <a:graphicFrameLocks xmlns:a="http://schemas.openxmlformats.org/drawingml/2006/main" noChangeAspect="1"/>
+                                  </wp:cNvGraphicFramePr>
+                                  <a:graphic xmlns:a="http://schemas.openxmlformats.org/drawingml/2006/main">
+                                    <a:graphicData uri="http://schemas.openxmlformats.org/drawingml/2006/picture">
+                                      <pic:pic xmlns:pic="http://schemas.openxmlformats.org/drawingml/2006/picture">
+                                        <pic:nvPicPr>
+                                          <pic:cNvPr id="2" name="Image1" descr=""/>
+                                          <pic:cNvPicPr>
+                                            <a:picLocks noChangeAspect="1" noChangeArrowheads="1"/>
+                                          </pic:cNvPicPr>
+                                        </pic:nvPicPr>
+                                        <pic:blipFill>
+                                          <a:blip r:embed="rId2"/>
+                                          <a:stretch>
+                                            <a:fillRect/>
+                                          </a:stretch>
+                                        </pic:blipFill>
+                                        <pic:spPr bwMode="auto">
+                                          <a:xfrm>
+                                            <a:off x="0" y="0"/>
+                                            <a:ext cx="6332220" cy="4949825"/>
+                                          </a:xfrm>
+                                          <a:prstGeom prst="rect">
+                                            <a:avLst/>
+                                          </a:prstGeom>
+                                        </pic:spPr>
+                                      </pic:pic>
+                                    </a:graphicData>
+                                  </a:graphic>
+                                </wp:inline>
+                              </w:drawing>
+                            </w:r>
+                            <w:r>
+                              <w:rPr/>
+                              <w:br/>
+                              <w:t xml:space="preserve">Fig. </w:t>
+                            </w:r>
+                            <w:r>
+                              <w:rPr/>
+                              <w:fldChar w:fldCharType="begin"/>
+                            </w:r>
+                            <w:r>
+                              <w:instrText> SEQ Fig. \* ARABIC </w:instrText>
+                            </w:r>
+                            <w:r>
+                              <w:fldChar w:fldCharType="separate"/>
+                            </w:r>
+                            <w:r>
+                              <w:t>1</w:t>
+                            </w:r>
+                            <w:r>
+                              <w:fldChar w:fldCharType="end"/>
+                            </w:r>
+                            <w:r>
+                              <w:rPr/>
+                              <w:t>: Fitted Poisson model (blue) and observed counts</w:t>
+                            </w:r>
+                          </w:p>
+                        </w:txbxContent>
+                      </wps:txbx>
+                      <wps:bodyPr anchor="t" lIns="0" tIns="0" rIns="0" bIns="0">
+                        <a:noAutofit/>
+                      </wps:bodyPr>
+                    </wps:wsp>
+                  </a:graphicData>
+                </a:graphic>
+              </wp:anchor>
+            </w:drawing>
+          </mc:Choice>
+          <mc:Fallback>
+            <w:pict>
+              <v:rect style="position:absolute;rotation:0;width:498.6pt;height:409.55pt;mso-wrap-distance-left:0pt;mso-wrap-distance-right:0pt;mso-wrap-distance-top:0pt;mso-wrap-distance-bottom:0pt;margin-top:0pt;mso-position-vertical:top;mso-position-vertical-relative:text;margin-left:0pt;mso-position-horizontal:center;mso-position-horizontal-relative:text">
+                <v:textbox inset="0in,0in,0in,0in">
+                  <w:txbxContent>
+                    <w:p>
+                      <w:pPr>
+                        <w:pStyle w:val="Fig"/>
+                        <w:spacing w:before="120" w:after="120"/>
+                        <w:rPr/>
+                      </w:pPr>
+                      <w:r>
+                        <w:rPr/>
+                        <w:drawing>
+                          <wp:inline distT="0" distB="0" distL="0" distR="0">
+                            <wp:extent cx="6332220" cy="4949825"/>
+                            <wp:effectExtent l="0" t="0" r="0" b="0"/>
+                            <wp:docPr id="3" name="Image1" descr=""/>
+                            <wp:cNvGraphicFramePr>
+                              <a:graphicFrameLocks xmlns:a="http://schemas.openxmlformats.org/drawingml/2006/main" noChangeAspect="1"/>
+                            </wp:cNvGraphicFramePr>
+                            <a:graphic xmlns:a="http://schemas.openxmlformats.org/drawingml/2006/main">
+                              <a:graphicData uri="http://schemas.openxmlformats.org/drawingml/2006/picture">
+                                <pic:pic xmlns:pic="http://schemas.openxmlformats.org/drawingml/2006/picture">
+                                  <pic:nvPicPr>
+                                    <pic:cNvPr id="3" name="Image1" descr=""/>
+                                    <pic:cNvPicPr>
+                                      <a:picLocks noChangeAspect="1" noChangeArrowheads="1"/>
+                                    </pic:cNvPicPr>
+                                  </pic:nvPicPr>
+                                  <pic:blipFill>
+                                    <a:blip r:embed="rId2"/>
+                                    <a:stretch>
+                                      <a:fillRect/>
+                                    </a:stretch>
+                                  </pic:blipFill>
+                                  <pic:spPr bwMode="auto">
+                                    <a:xfrm>
+                                      <a:off x="0" y="0"/>
+                                      <a:ext cx="6332220" cy="4949825"/>
+                                    </a:xfrm>
+                                    <a:prstGeom prst="rect">
+                                      <a:avLst/>
+                                    </a:prstGeom>
+                                  </pic:spPr>
+                                </pic:pic>
+                              </a:graphicData>
+                            </a:graphic>
+                          </wp:inline>
+                        </w:drawing>
+                      </w:r>
+                      <w:r>
+                        <w:rPr/>
+                        <w:br/>
+                        <w:t xml:space="preserve">Fig. </w:t>
+                      </w:r>
+                      <w:r>
+                        <w:rPr/>
+                        <w:fldChar w:fldCharType="begin"/>
+                      </w:r>
+                      <w:r>
+                        <w:instrText> SEQ Fig. \* ARABIC </w:instrText>
+                      </w:r>
+                      <w:r>
+                        <w:fldChar w:fldCharType="separate"/>
+                      </w:r>
+                      <w:r>
+                        <w:t>1</w:t>
+                      </w:r>
+                      <w:r>
+                        <w:fldChar w:fldCharType="end"/>
+                      </w:r>
+                      <w:r>
+                        <w:rPr/>
+                        <w:t>: Fitted Poisson model (blue) and observed counts</w:t>
+                      </w:r>
+                    </w:p>
+                  </w:txbxContent>
+                </v:textbox>
+                <w10:wrap type="square" side="largest"/>
+              </v:rect>
+            </w:pict>
+          </mc:Fallback>
+        </mc:AlternateContent>
+      </w:r>
+    </w:p>
+    <w:p>
+      <w:pPr>
+        <w:pStyle w:val="Normal"/>
+        <w:jc w:val="both"/>
+        <w:rPr/>
+      </w:pPr>
+      <w:r>
+        <w:rPr/>
+      </w:r>
+    </w:p>
+    <w:p>
+      <w:pPr>
+        <w:pStyle w:val="Normal"/>
+        <w:jc w:val="both"/>
+        <w:rPr/>
+      </w:pPr>
+      <w:r>
+        <w:rPr/>
+      </w:r>
+    </w:p>
+    <w:p>
+      <w:pPr>
+        <w:pStyle w:val="Normal"/>
+        <w:jc w:val="both"/>
+        <w:rPr/>
+      </w:pPr>
+      <w:r>
+        <w:rPr/>
+      </w:r>
+    </w:p>
+    <w:p>
+      <w:pPr>
+        <w:pStyle w:val="Normal"/>
+        <w:jc w:val="both"/>
+        <w:rPr/>
+      </w:pPr>
+      <w:r>
+        <w:rPr/>
+      </w:r>
+    </w:p>
+    <w:p>
+      <w:pPr>
+        <w:pStyle w:val="Normal"/>
+        <w:jc w:val="both"/>
+        <w:rPr/>
+      </w:pPr>
+      <w:r>
+        <w:rPr/>
+      </w:r>
+      <w:r>
+        <mc:AlternateContent>
+          <mc:Choice Requires="wps">
+            <w:drawing>
+              <wp:anchor behindDoc="0" distT="0" distB="0" distL="0" distR="0" simplePos="0" locked="0" layoutInCell="1" allowOverlap="1" relativeHeight="4">
+                <wp:simplePos x="0" y="0"/>
+                <wp:positionH relativeFrom="column">
+                  <wp:align>center</wp:align>
+                </wp:positionH>
+                <wp:positionV relativeFrom="paragraph">
+                  <wp:posOffset>635</wp:posOffset>
+                </wp:positionV>
+                <wp:extent cx="6332220" cy="5201285"/>
+                <wp:effectExtent l="0" t="0" r="0" b="0"/>
+                <wp:wrapSquare wrapText="largest"/>
+                <wp:docPr id="4" name="Frame2"/>
+                <a:graphic xmlns:a="http://schemas.openxmlformats.org/drawingml/2006/main">
+                  <a:graphicData uri="http://schemas.microsoft.com/office/word/2010/wordprocessingShape">
+                    <wps:wsp>
+                      <wps:cNvSpPr txBox="1"/>
+                      <wps:spPr>
+                        <a:xfrm>
+                          <a:off x="0" y="0"/>
+                          <a:ext cx="6332220" cy="5201285"/>
+                        </a:xfrm>
+                        <a:prstGeom prst="rect"/>
+                      </wps:spPr>
+                      <wps:txbx>
+                        <w:txbxContent>
+                          <w:p>
+                            <w:pPr>
+                              <w:pStyle w:val="Fig"/>
+                              <w:spacing w:before="120" w:after="120"/>
+                              <w:rPr/>
+                            </w:pPr>
+                            <w:r>
+                              <w:rPr/>
+                              <w:drawing>
+                                <wp:inline distT="0" distB="0" distL="0" distR="0">
+                                  <wp:extent cx="6332220" cy="4949825"/>
+                                  <wp:effectExtent l="0" t="0" r="0" b="0"/>
+                                  <wp:docPr id="5" name="Image2" descr=""/>
+                                  <wp:cNvGraphicFramePr>
+                                    <a:graphicFrameLocks xmlns:a="http://schemas.openxmlformats.org/drawingml/2006/main" noChangeAspect="1"/>
+                                  </wp:cNvGraphicFramePr>
+                                  <a:graphic xmlns:a="http://schemas.openxmlformats.org/drawingml/2006/main">
+                                    <a:graphicData uri="http://schemas.openxmlformats.org/drawingml/2006/picture">
+                                      <pic:pic xmlns:pic="http://schemas.openxmlformats.org/drawingml/2006/picture">
+                                        <pic:nvPicPr>
+                                          <pic:cNvPr id="5" name="Image2" descr=""/>
+                                          <pic:cNvPicPr>
+                                            <a:picLocks noChangeAspect="1" noChangeArrowheads="1"/>
+                                          </pic:cNvPicPr>
+                                        </pic:nvPicPr>
+                                        <pic:blipFill>
+                                          <a:blip r:embed="rId3"/>
+                                          <a:stretch>
+                                            <a:fillRect/>
+                                          </a:stretch>
+                                        </pic:blipFill>
+                                        <pic:spPr bwMode="auto">
+                                          <a:xfrm>
+                                            <a:off x="0" y="0"/>
+                                            <a:ext cx="6332220" cy="4949825"/>
+                                          </a:xfrm>
+                                          <a:prstGeom prst="rect">
+                                            <a:avLst/>
+                                          </a:prstGeom>
+                                        </pic:spPr>
+                                      </pic:pic>
+                                    </a:graphicData>
+                                  </a:graphic>
+                                </wp:inline>
+                              </w:drawing>
+                            </w:r>
+                            <w:r>
+                              <w:rPr/>
+                              <w:br/>
+                              <w:t xml:space="preserve">Fig. </w:t>
+                            </w:r>
+                            <w:r>
+                              <w:rPr/>
+                              <w:fldChar w:fldCharType="begin"/>
+                            </w:r>
+                            <w:r>
+                              <w:instrText> SEQ Fig. \* ARABIC </w:instrText>
+                            </w:r>
+                            <w:r>
+                              <w:fldChar w:fldCharType="separate"/>
+                            </w:r>
+                            <w:r>
+                              <w:t>2</w:t>
+                            </w:r>
+                            <w:r>
+                              <w:fldChar w:fldCharType="end"/>
+                            </w:r>
+                            <w:r>
+                              <w:rPr/>
+                              <w:t>: Fitted negative binomial model (red) and observed counts</w:t>
+                            </w:r>
+                          </w:p>
+                        </w:txbxContent>
+                      </wps:txbx>
+                      <wps:bodyPr anchor="t" lIns="0" tIns="0" rIns="0" bIns="0">
+                        <a:noAutofit/>
+                      </wps:bodyPr>
+                    </wps:wsp>
+                  </a:graphicData>
+                </a:graphic>
+              </wp:anchor>
+            </w:drawing>
+          </mc:Choice>
+          <mc:Fallback>
+            <w:pict>
+              <v:rect style="position:absolute;rotation:0;width:498.6pt;height:409.55pt;mso-wrap-distance-left:0pt;mso-wrap-distance-right:0pt;mso-wrap-distance-top:0pt;mso-wrap-distance-bottom:0pt;margin-top:0pt;mso-position-vertical:top;mso-position-vertical-relative:text;margin-left:0pt;mso-position-horizontal:center;mso-position-horizontal-relative:text">
+                <v:textbox inset="0in,0in,0in,0in">
+                  <w:txbxContent>
+                    <w:p>
+                      <w:pPr>
+                        <w:pStyle w:val="Fig"/>
+                        <w:spacing w:before="120" w:after="120"/>
+                        <w:rPr/>
+                      </w:pPr>
+                      <w:r>
+                        <w:rPr/>
+                        <w:drawing>
+                          <wp:inline distT="0" distB="0" distL="0" distR="0">
+                            <wp:extent cx="6332220" cy="4949825"/>
+                            <wp:effectExtent l="0" t="0" r="0" b="0"/>
+                            <wp:docPr id="6" name="Image2" descr=""/>
+                            <wp:cNvGraphicFramePr>
+                              <a:graphicFrameLocks xmlns:a="http://schemas.openxmlformats.org/drawingml/2006/main" noChangeAspect="1"/>
+                            </wp:cNvGraphicFramePr>
+                            <a:graphic xmlns:a="http://schemas.openxmlformats.org/drawingml/2006/main">
+                              <a:graphicData uri="http://schemas.openxmlformats.org/drawingml/2006/picture">
+                                <pic:pic xmlns:pic="http://schemas.openxmlformats.org/drawingml/2006/picture">
+                                  <pic:nvPicPr>
+                                    <pic:cNvPr id="6" name="Image2" descr=""/>
+                                    <pic:cNvPicPr>
+                                      <a:picLocks noChangeAspect="1" noChangeArrowheads="1"/>
+                                    </pic:cNvPicPr>
+                                  </pic:nvPicPr>
+                                  <pic:blipFill>
+                                    <a:blip r:embed="rId3"/>
+                                    <a:stretch>
+                                      <a:fillRect/>
+                                    </a:stretch>
+                                  </pic:blipFill>
+                                  <pic:spPr bwMode="auto">
+                                    <a:xfrm>
+                                      <a:off x="0" y="0"/>
+                                      <a:ext cx="6332220" cy="4949825"/>
+                                    </a:xfrm>
+                                    <a:prstGeom prst="rect">
+                                      <a:avLst/>
+                                    </a:prstGeom>
+                                  </pic:spPr>
+                                </pic:pic>
+                              </a:graphicData>
+                            </a:graphic>
+                          </wp:inline>
+                        </w:drawing>
+                      </w:r>
+                      <w:r>
+                        <w:rPr/>
+                        <w:br/>
+                        <w:t xml:space="preserve">Fig. </w:t>
+                      </w:r>
+                      <w:r>
+                        <w:rPr/>
+                        <w:fldChar w:fldCharType="begin"/>
+                      </w:r>
+                      <w:r>
+                        <w:instrText> SEQ Fig. \* ARABIC </w:instrText>
+                      </w:r>
+                      <w:r>
+                        <w:fldChar w:fldCharType="separate"/>
+                      </w:r>
+                      <w:r>
+                        <w:t>2</w:t>
+                      </w:r>
+                      <w:r>
+                        <w:fldChar w:fldCharType="end"/>
+                      </w:r>
+                      <w:r>
+                        <w:rPr/>
+                        <w:t>: Fitted negative binomial model (red) and observed counts</w:t>
+                      </w:r>
+                    </w:p>
+                  </w:txbxContent>
+                </v:textbox>
+                <w10:wrap type="square" side="largest"/>
+              </v:rect>
+            </w:pict>
+          </mc:Fallback>
+        </mc:AlternateContent>
+      </w:r>
+    </w:p>
+    <w:p>
+      <w:pPr>
+        <w:pStyle w:val="Normal"/>
+        <w:jc w:val="both"/>
+        <w:rPr/>
+      </w:pPr>
+      <w:r>
+        <w:rPr/>
+      </w:r>
+    </w:p>
+    <w:p>
+      <w:pPr>
+        <w:pStyle w:val="Normal"/>
+        <w:jc w:val="both"/>
+        <w:rPr/>
+      </w:pPr>
+      <w:r>
+        <w:rPr/>
+      </w:r>
+    </w:p>
+    <w:p>
+      <w:pPr>
+        <w:pStyle w:val="Normal"/>
+        <w:jc w:val="both"/>
+        <w:rPr/>
+      </w:pPr>
+      <w:r>
+        <w:rPr/>
+      </w:r>
+    </w:p>
+    <w:p>
+      <w:pPr>
+        <w:pStyle w:val="Normal"/>
+        <w:jc w:val="both"/>
+        <w:rPr/>
+      </w:pPr>
+      <w:r>
+        <w:rPr/>
         <w:t>2) Fitted and observed probability distribution of the beaver dam counts along the terrain slope range</w:t>
       </w:r>
     </w:p>
@@ -220,39 +1350,259 @@
       </w:pPr>
       <w:r>
         <w:rPr/>
-        <w:t>Similar to modelling the counts of beaver dams along a terrain slope range, another negative binomial model was fitted, this time using as response variable the observed probabilities of occurrence of beaver dams along a terrain slope range. The observed probability distribution of the occurrence of beaver dams along the terrain slope and the fitted probability distribution are presented in the following plot:</w:t>
-      </w:r>
-    </w:p>
-    <w:p>
-      <w:pPr>
-        <w:pStyle w:val="Normal"/>
-        <w:jc w:val="both"/>
-        <w:rPr/>
-      </w:pPr>
-      <w:r>
-        <w:rPr/>
-      </w:r>
-    </w:p>
-    <w:p>
-      <w:pPr>
-        <w:pStyle w:val="Normal"/>
-        <w:jc w:val="both"/>
-        <w:rPr/>
-      </w:pPr>
-      <w:r>
-        <w:rPr/>
-        <w:t>Plot:  Fitted and observed probability distribution of the beaver dam counts along the terrain slope range</w:t>
-      </w:r>
-    </w:p>
-    <w:p>
-      <w:pPr>
-        <w:pStyle w:val="Normal"/>
-        <w:jc w:val="both"/>
-        <w:rPr/>
-      </w:pPr>
-      <w:r>
-        <w:rPr/>
-        <w:t>Table: coefficients, se, P-values of the fitted model</w:t>
+        <w:t xml:space="preserve">Similar to modelling the counts of beaver dams along a terrain slope range, another negative binomial model was fitted, this time using as response variable the observed probabilities of occurrence of beaver dams along a terrain slope range. </w:t>
+      </w:r>
+      <w:r>
+        <w:rPr/>
+        <w:t>The regression coefficients were: -1.5479 with SE 0.2748 and P-value 0.262 (for the intercept) and -0.2314 with SE 0.2748 and P-value 0.400 (for terrain slope).</w:t>
+      </w:r>
+    </w:p>
+    <w:p>
+      <w:pPr>
+        <w:pStyle w:val="Normal"/>
+        <w:jc w:val="both"/>
+        <w:rPr/>
+      </w:pPr>
+      <w:r>
+        <w:rPr/>
+      </w:r>
+    </w:p>
+    <w:p>
+      <w:pPr>
+        <w:pStyle w:val="Normal"/>
+        <w:jc w:val="both"/>
+        <w:rPr/>
+      </w:pPr>
+      <w:r>
+        <w:rPr/>
+        <w:t>The observed probability distribution of the occurrence of beaver dams along the terrain slope and the fitted probability distribution are presented in the following plot:</w:t>
+      </w:r>
+    </w:p>
+    <w:p>
+      <w:pPr>
+        <w:pStyle w:val="Normal"/>
+        <w:jc w:val="both"/>
+        <w:rPr/>
+      </w:pPr>
+      <w:r>
+        <w:rPr/>
+      </w:r>
+    </w:p>
+    <w:p>
+      <w:pPr>
+        <w:pStyle w:val="Normal"/>
+        <w:jc w:val="both"/>
+        <w:rPr/>
+      </w:pPr>
+      <w:r>
+        <w:rPr/>
+      </w:r>
+    </w:p>
+    <w:p>
+      <w:pPr>
+        <w:pStyle w:val="Normal"/>
+        <w:jc w:val="both"/>
+        <w:rPr/>
+      </w:pPr>
+      <w:r>
+        <w:rPr/>
+      </w:r>
+      <w:r>
+        <mc:AlternateContent>
+          <mc:Choice Requires="wps">
+            <w:drawing>
+              <wp:anchor behindDoc="0" distT="0" distB="0" distL="0" distR="0" simplePos="0" locked="0" layoutInCell="1" allowOverlap="1" relativeHeight="6">
+                <wp:simplePos x="0" y="0"/>
+                <wp:positionH relativeFrom="column">
+                  <wp:align>center</wp:align>
+                </wp:positionH>
+                <wp:positionV relativeFrom="paragraph">
+                  <wp:posOffset>635</wp:posOffset>
+                </wp:positionV>
+                <wp:extent cx="6332220" cy="5201285"/>
+                <wp:effectExtent l="0" t="0" r="0" b="0"/>
+                <wp:wrapSquare wrapText="largest"/>
+                <wp:docPr id="7" name="Frame3"/>
+                <a:graphic xmlns:a="http://schemas.openxmlformats.org/drawingml/2006/main">
+                  <a:graphicData uri="http://schemas.microsoft.com/office/word/2010/wordprocessingShape">
+                    <wps:wsp>
+                      <wps:cNvSpPr txBox="1"/>
+                      <wps:spPr>
+                        <a:xfrm>
+                          <a:off x="0" y="0"/>
+                          <a:ext cx="6332220" cy="5201285"/>
+                        </a:xfrm>
+                        <a:prstGeom prst="rect"/>
+                      </wps:spPr>
+                      <wps:txbx>
+                        <w:txbxContent>
+                          <w:p>
+                            <w:pPr>
+                              <w:pStyle w:val="Fig"/>
+                              <w:spacing w:before="120" w:after="120"/>
+                              <w:rPr/>
+                            </w:pPr>
+                            <w:r>
+                              <w:rPr/>
+                              <w:drawing>
+                                <wp:inline distT="0" distB="0" distL="0" distR="0">
+                                  <wp:extent cx="6332220" cy="4949825"/>
+                                  <wp:effectExtent l="0" t="0" r="0" b="0"/>
+                                  <wp:docPr id="8" name="Image3" descr=""/>
+                                  <wp:cNvGraphicFramePr>
+                                    <a:graphicFrameLocks xmlns:a="http://schemas.openxmlformats.org/drawingml/2006/main" noChangeAspect="1"/>
+                                  </wp:cNvGraphicFramePr>
+                                  <a:graphic xmlns:a="http://schemas.openxmlformats.org/drawingml/2006/main">
+                                    <a:graphicData uri="http://schemas.openxmlformats.org/drawingml/2006/picture">
+                                      <pic:pic xmlns:pic="http://schemas.openxmlformats.org/drawingml/2006/picture">
+                                        <pic:nvPicPr>
+                                          <pic:cNvPr id="8" name="Image3" descr=""/>
+                                          <pic:cNvPicPr>
+                                            <a:picLocks noChangeAspect="1" noChangeArrowheads="1"/>
+                                          </pic:cNvPicPr>
+                                        </pic:nvPicPr>
+                                        <pic:blipFill>
+                                          <a:blip r:embed="rId4"/>
+                                          <a:stretch>
+                                            <a:fillRect/>
+                                          </a:stretch>
+                                        </pic:blipFill>
+                                        <pic:spPr bwMode="auto">
+                                          <a:xfrm>
+                                            <a:off x="0" y="0"/>
+                                            <a:ext cx="6332220" cy="4949825"/>
+                                          </a:xfrm>
+                                          <a:prstGeom prst="rect">
+                                            <a:avLst/>
+                                          </a:prstGeom>
+                                        </pic:spPr>
+                                      </pic:pic>
+                                    </a:graphicData>
+                                  </a:graphic>
+                                </wp:inline>
+                              </w:drawing>
+                            </w:r>
+                            <w:r>
+                              <w:rPr/>
+                              <w:br/>
+                              <w:t xml:space="preserve">Fig. </w:t>
+                            </w:r>
+                            <w:r>
+                              <w:rPr/>
+                              <w:fldChar w:fldCharType="begin"/>
+                            </w:r>
+                            <w:r>
+                              <w:instrText> SEQ Fig. \* ARABIC </w:instrText>
+                            </w:r>
+                            <w:r>
+                              <w:fldChar w:fldCharType="separate"/>
+                            </w:r>
+                            <w:r>
+                              <w:t>3</w:t>
+                            </w:r>
+                            <w:r>
+                              <w:fldChar w:fldCharType="end"/>
+                            </w:r>
+                            <w:r>
+                              <w:rPr/>
+                              <w:t>: Fitted and observed probability distribution of beaver dam occurrence</w:t>
+                            </w:r>
+                          </w:p>
+                        </w:txbxContent>
+                      </wps:txbx>
+                      <wps:bodyPr anchor="t" lIns="0" tIns="0" rIns="0" bIns="0">
+                        <a:noAutofit/>
+                      </wps:bodyPr>
+                    </wps:wsp>
+                  </a:graphicData>
+                </a:graphic>
+              </wp:anchor>
+            </w:drawing>
+          </mc:Choice>
+          <mc:Fallback>
+            <w:pict>
+              <v:rect style="position:absolute;rotation:0;width:498.6pt;height:409.55pt;mso-wrap-distance-left:0pt;mso-wrap-distance-right:0pt;mso-wrap-distance-top:0pt;mso-wrap-distance-bottom:0pt;margin-top:0pt;mso-position-vertical:top;mso-position-vertical-relative:text;margin-left:0pt;mso-position-horizontal:center;mso-position-horizontal-relative:text">
+                <v:textbox inset="0in,0in,0in,0in">
+                  <w:txbxContent>
+                    <w:p>
+                      <w:pPr>
+                        <w:pStyle w:val="Fig"/>
+                        <w:spacing w:before="120" w:after="120"/>
+                        <w:rPr/>
+                      </w:pPr>
+                      <w:r>
+                        <w:rPr/>
+                        <w:drawing>
+                          <wp:inline distT="0" distB="0" distL="0" distR="0">
+                            <wp:extent cx="6332220" cy="4949825"/>
+                            <wp:effectExtent l="0" t="0" r="0" b="0"/>
+                            <wp:docPr id="9" name="Image3" descr=""/>
+                            <wp:cNvGraphicFramePr>
+                              <a:graphicFrameLocks xmlns:a="http://schemas.openxmlformats.org/drawingml/2006/main" noChangeAspect="1"/>
+                            </wp:cNvGraphicFramePr>
+                            <a:graphic xmlns:a="http://schemas.openxmlformats.org/drawingml/2006/main">
+                              <a:graphicData uri="http://schemas.openxmlformats.org/drawingml/2006/picture">
+                                <pic:pic xmlns:pic="http://schemas.openxmlformats.org/drawingml/2006/picture">
+                                  <pic:nvPicPr>
+                                    <pic:cNvPr id="9" name="Image3" descr=""/>
+                                    <pic:cNvPicPr>
+                                      <a:picLocks noChangeAspect="1" noChangeArrowheads="1"/>
+                                    </pic:cNvPicPr>
+                                  </pic:nvPicPr>
+                                  <pic:blipFill>
+                                    <a:blip r:embed="rId4"/>
+                                    <a:stretch>
+                                      <a:fillRect/>
+                                    </a:stretch>
+                                  </pic:blipFill>
+                                  <pic:spPr bwMode="auto">
+                                    <a:xfrm>
+                                      <a:off x="0" y="0"/>
+                                      <a:ext cx="6332220" cy="4949825"/>
+                                    </a:xfrm>
+                                    <a:prstGeom prst="rect">
+                                      <a:avLst/>
+                                    </a:prstGeom>
+                                  </pic:spPr>
+                                </pic:pic>
+                              </a:graphicData>
+                            </a:graphic>
+                          </wp:inline>
+                        </w:drawing>
+                      </w:r>
+                      <w:r>
+                        <w:rPr/>
+                        <w:br/>
+                        <w:t xml:space="preserve">Fig. </w:t>
+                      </w:r>
+                      <w:r>
+                        <w:rPr/>
+                        <w:fldChar w:fldCharType="begin"/>
+                      </w:r>
+                      <w:r>
+                        <w:instrText> SEQ Fig. \* ARABIC </w:instrText>
+                      </w:r>
+                      <w:r>
+                        <w:fldChar w:fldCharType="separate"/>
+                      </w:r>
+                      <w:r>
+                        <w:t>3</w:t>
+                      </w:r>
+                      <w:r>
+                        <w:fldChar w:fldCharType="end"/>
+                      </w:r>
+                      <w:r>
+                        <w:rPr/>
+                        <w:t>: Fitted and observed probability distribution of beaver dam occurrence</w:t>
+                      </w:r>
+                    </w:p>
+                  </w:txbxContent>
+                </v:textbox>
+                <w10:wrap type="square" side="largest"/>
+              </v:rect>
+            </w:pict>
+          </mc:Fallback>
+        </mc:AlternateContent>
       </w:r>
     </w:p>
     <w:p>
@@ -473,26 +1823,6 @@
       </w:pPr>
       <w:r>
         <w:rPr/>
-      </w:r>
-    </w:p>
-    <w:p>
-      <w:pPr>
-        <w:pStyle w:val="Normal"/>
-        <w:jc w:val="both"/>
-        <w:rPr/>
-      </w:pPr>
-      <w:r>
-        <w:rPr/>
-      </w:r>
-    </w:p>
-    <w:p>
-      <w:pPr>
-        <w:pStyle w:val="Normal"/>
-        <w:jc w:val="both"/>
-        <w:rPr/>
-      </w:pPr>
-      <w:r>
-        <w:rPr/>
         <w:t>4) References</w:t>
       </w:r>
     </w:p>
@@ -664,39 +1994,48 @@
       </w:pPr>
       <w:r>
         <w:rPr/>
-      </w:r>
-    </w:p>
-    <w:p>
-      <w:pPr>
-        <w:pStyle w:val="Normal"/>
-        <w:jc w:val="both"/>
-        <w:rPr/>
-      </w:pPr>
-      <w:r>
-        <w:rPr/>
         <w:t>Author: Roxana Tesileanu (roxana.te@web.de) INCDS Romania</w:t>
       </w:r>
     </w:p>
-    <w:p>
-      <w:pPr>
-        <w:pStyle w:val="Normal"/>
-        <w:jc w:val="both"/>
-        <w:rPr/>
-      </w:pPr>
-      <w:r>
-        <w:rPr/>
-      </w:r>
-    </w:p>
     <w:sectPr>
+      <w:footerReference w:type="default" r:id="rId5"/>
       <w:type w:val="nextPage"/>
       <w:pgSz w:w="12240" w:h="15840"/>
-      <w:pgMar w:left="1134" w:right="1134" w:header="0" w:top="1134" w:footer="0" w:bottom="1134" w:gutter="0"/>
+      <w:pgMar w:left="1134" w:right="1134" w:header="0" w:top="1134" w:footer="1134" w:bottom="1693" w:gutter="0"/>
       <w:pgNumType w:fmt="decimal"/>
       <w:formProt w:val="false"/>
       <w:textDirection w:val="lrTb"/>
+      <w:docGrid w:type="default" w:linePitch="240" w:charSpace="4294961151"/>
     </w:sectPr>
   </w:body>
 </w:document>
+</file>
+
+<file path=word/footer1.xml><?xml version="1.0" encoding="utf-8"?>
+<w:ftr xmlns:o="urn:schemas-microsoft-com:office:office" xmlns:r="http://schemas.openxmlformats.org/officeDocument/2006/relationships" xmlns:v="urn:schemas-microsoft-com:vml" xmlns:w="http://schemas.openxmlformats.org/wordprocessingml/2006/main" xmlns:w10="urn:schemas-microsoft-com:office:word" xmlns:wp="http://schemas.openxmlformats.org/drawingml/2006/wordprocessingDrawing" xmlns:wps="http://schemas.microsoft.com/office/word/2010/wordprocessingShape" xmlns:wpg="http://schemas.microsoft.com/office/word/2010/wordprocessingGroup" xmlns:mc="http://schemas.openxmlformats.org/markup-compatibility/2006" xmlns:wp14="http://schemas.microsoft.com/office/word/2010/wordprocessingDrawing" xmlns:w14="http://schemas.microsoft.com/office/word/2010/wordml" mc:Ignorable="w14 wp14">
+  <w:p>
+    <w:pPr>
+      <w:pStyle w:val="Footer"/>
+      <w:rPr/>
+    </w:pPr>
+    <w:r>
+      <w:rPr/>
+      <w:fldChar w:fldCharType="begin"/>
+    </w:r>
+    <w:r>
+      <w:instrText> PAGE </w:instrText>
+    </w:r>
+    <w:r>
+      <w:fldChar w:fldCharType="separate"/>
+    </w:r>
+    <w:r>
+      <w:t>5</w:t>
+    </w:r>
+    <w:r>
+      <w:fldChar w:fldCharType="end"/>
+    </w:r>
+  </w:p>
+</w:ftr>
 </file>
 
 <file path=word/styles.xml><?xml version="1.0" encoding="utf-8"?>
@@ -705,15 +2044,12 @@
     <w:rPrDefault>
       <w:rPr>
         <w:rFonts w:ascii="Liberation Serif" w:hAnsi="Liberation Serif" w:eastAsia="Noto Sans CJK SC Regular" w:cs="FreeSans"/>
-        <w:sz w:val="24"/>
         <w:szCs w:val="24"/>
         <w:lang w:val="en-US" w:eastAsia="zh-CN" w:bidi="hi-IN"/>
       </w:rPr>
     </w:rPrDefault>
     <w:pPrDefault>
-      <w:pPr>
-        <w:widowControl/>
-      </w:pPr>
+      <w:pPr/>
     </w:pPrDefault>
   </w:docDefaults>
   <w:style w:type="paragraph" w:styleId="Normal">
@@ -721,10 +2057,12 @@
     <w:qFormat/>
     <w:pPr>
       <w:widowControl/>
+      <w:bidi w:val="0"/>
+      <w:jc w:val="left"/>
     </w:pPr>
     <w:rPr>
       <w:rFonts w:ascii="Liberation Serif" w:hAnsi="Liberation Serif" w:eastAsia="Noto Sans CJK SC Regular" w:cs="FreeSans"/>
-      <w:color w:val="auto"/>
+      <w:color w:val="00000A"/>
       <w:sz w:val="24"/>
       <w:szCs w:val="24"/>
       <w:lang w:val="en-US" w:eastAsia="zh-CN" w:bidi="hi-IN"/>
@@ -788,5 +2126,18 @@
       <w:rFonts w:cs="FreeSans"/>
     </w:rPr>
   </w:style>
+  <w:style w:type="paragraph" w:styleId="Fig">
+    <w:name w:val="Fig."/>
+    <w:basedOn w:val="Caption"/>
+    <w:qFormat/>
+    <w:pPr/>
+    <w:rPr/>
+  </w:style>
+  <w:style w:type="paragraph" w:styleId="Footer">
+    <w:name w:val="Footer"/>
+    <w:basedOn w:val="Normal"/>
+    <w:pPr/>
+    <w:rPr/>
+  </w:style>
 </w:styles>
 </file>
</xml_diff>